<commit_message>
Done sistema horizontal Practica 4
</commit_message>
<xml_diff>
--- a/practica/ASTRO P4.docx
+++ b/practica/ASTRO P4.docx
@@ -622,6 +622,7 @@
       <w:r>
         <w:rPr>
           <w:rFonts w:ascii="Cambria" w:hAnsi="Cambria"/>
+          <w:noProof/>
           <w:sz w:val="24"/>
           <w:szCs w:val="24"/>
         </w:rPr>
@@ -738,43 +739,7 @@
           <w:sz w:val="24"/>
           <w:szCs w:val="24"/>
         </w:rPr>
-        <w:t>de</w:t>
-      </w:r>
-      <w:r>
-        <w:rPr>
-          <w:rFonts w:ascii="Cambria" w:hAnsi="Cambria"/>
-          <w:color w:val="4472C4" w:themeColor="accent1"/>
-          <w:sz w:val="24"/>
-          <w:szCs w:val="24"/>
-        </w:rPr>
-        <w:t>bemos medir</w:t>
-      </w:r>
-      <w:r>
-        <w:rPr>
-          <w:rFonts w:ascii="Cambria" w:hAnsi="Cambria"/>
-          <w:color w:val="4472C4" w:themeColor="accent1"/>
-          <w:sz w:val="24"/>
-          <w:szCs w:val="24"/>
-        </w:rPr>
-        <w:t>lo</w:t>
-      </w:r>
-      <w:r>
-        <w:rPr>
-          <w:rFonts w:ascii="Cambria" w:hAnsi="Cambria"/>
-          <w:color w:val="4472C4" w:themeColor="accent1"/>
-          <w:sz w:val="24"/>
-          <w:szCs w:val="24"/>
-        </w:rPr>
-        <w:t xml:space="preserve"> sobre el horizonte</w:t>
-      </w:r>
-      <w:r>
-        <w:rPr>
-          <w:rFonts w:ascii="Cambria" w:hAnsi="Cambria"/>
-          <w:color w:val="4472C4" w:themeColor="accent1"/>
-          <w:sz w:val="24"/>
-          <w:szCs w:val="24"/>
-        </w:rPr>
-        <w:t xml:space="preserve">, desde el punto cardinal Sur en sentido SONE. La altura </w:t>
+        <w:t xml:space="preserve">debemos medirlo sobre el horizonte, desde el punto cardinal Sur en sentido SONE. La altura </w:t>
       </w:r>
       <w:r>
         <w:rPr>
@@ -1398,6 +1363,28 @@
     </w:p>
     <w:p>
       <w:pPr>
+        <w:spacing w:after="0"/>
+        <w:rPr>
+          <w:rFonts w:ascii="Cambria" w:hAnsi="Cambria"/>
+          <w:color w:val="000000" w:themeColor="text1"/>
+          <w:sz w:val="24"/>
+          <w:szCs w:val="24"/>
+        </w:rPr>
+      </w:pPr>
+    </w:p>
+    <w:p>
+      <w:pPr>
+        <w:spacing w:after="0"/>
+        <w:rPr>
+          <w:rFonts w:ascii="Cambria" w:hAnsi="Cambria"/>
+          <w:color w:val="000000" w:themeColor="text1"/>
+          <w:sz w:val="24"/>
+          <w:szCs w:val="24"/>
+        </w:rPr>
+      </w:pPr>
+    </w:p>
+    <w:p>
+      <w:pPr>
         <w:pStyle w:val="Prrafodelista"/>
         <w:numPr>
           <w:ilvl w:val="0"/>
@@ -1418,7 +1405,6 @@
           <w:sz w:val="24"/>
           <w:szCs w:val="24"/>
         </w:rPr>
-        <w:lastRenderedPageBreak/>
         <w:t xml:space="preserve">Ubicar en la esfera celeste un astro con las siguientes coordenadas horizontales para un observador ubicado a la latitud </w:t>
       </w:r>
       <w:r>
@@ -1439,6 +1425,17 @@
         </w:rPr>
         <w:t xml:space="preserve"> dada</w:t>
       </w:r>
+    </w:p>
+    <w:p>
+      <w:pPr>
+        <w:spacing w:after="0"/>
+        <w:rPr>
+          <w:rFonts w:ascii="Cambria" w:hAnsi="Cambria"/>
+          <w:color w:val="000000" w:themeColor="text1"/>
+          <w:sz w:val="24"/>
+          <w:szCs w:val="24"/>
+        </w:rPr>
+      </w:pPr>
     </w:p>
     <w:p>
       <w:pPr>
@@ -1691,6 +1688,520 @@
         </w:rPr>
         <w:t xml:space="preserve"> = -10°</w:t>
       </w:r>
+    </w:p>
+    <w:p>
+      <w:pPr>
+        <w:spacing w:after="0"/>
+        <w:rPr>
+          <w:rFonts w:ascii="Cambria" w:hAnsi="Cambria"/>
+          <w:color w:val="000000" w:themeColor="text1"/>
+          <w:sz w:val="24"/>
+          <w:szCs w:val="24"/>
+        </w:rPr>
+      </w:pPr>
+    </w:p>
+    <w:p>
+      <w:pPr>
+        <w:spacing w:after="0"/>
+        <w:rPr>
+          <w:rFonts w:ascii="Cambria" w:hAnsi="Cambria"/>
+          <w:color w:val="000000" w:themeColor="text1"/>
+          <w:sz w:val="24"/>
+          <w:szCs w:val="24"/>
+        </w:rPr>
+      </w:pPr>
+      <w:r>
+        <w:rPr>
+          <w:rFonts w:ascii="Cambria" w:hAnsi="Cambria"/>
+          <w:noProof/>
+          <w:color w:val="000000" w:themeColor="text1"/>
+          <w:sz w:val="24"/>
+          <w:szCs w:val="24"/>
+        </w:rPr>
+        <w:drawing>
+          <wp:anchor distT="0" distB="0" distL="114300" distR="114300" simplePos="0" relativeHeight="251662336" behindDoc="0" locked="0" layoutInCell="1" allowOverlap="1" wp14:anchorId="739B50D9" wp14:editId="5B6E4C09">
+            <wp:simplePos x="0" y="0"/>
+            <wp:positionH relativeFrom="column">
+              <wp:posOffset>3231515</wp:posOffset>
+            </wp:positionH>
+            <wp:positionV relativeFrom="paragraph">
+              <wp:posOffset>198755</wp:posOffset>
+            </wp:positionV>
+            <wp:extent cx="2792095" cy="2667000"/>
+            <wp:effectExtent l="0" t="0" r="8255" b="0"/>
+            <wp:wrapSquare wrapText="bothSides"/>
+            <wp:docPr id="5" name="Imagen 5"/>
+            <wp:cNvGraphicFramePr>
+              <a:graphicFrameLocks xmlns:a="http://schemas.openxmlformats.org/drawingml/2006/main" noChangeAspect="1"/>
+            </wp:cNvGraphicFramePr>
+            <a:graphic xmlns:a="http://schemas.openxmlformats.org/drawingml/2006/main">
+              <a:graphicData uri="http://schemas.openxmlformats.org/drawingml/2006/picture">
+                <pic:pic xmlns:pic="http://schemas.openxmlformats.org/drawingml/2006/picture">
+                  <pic:nvPicPr>
+                    <pic:cNvPr id="0" name="Picture 3"/>
+                    <pic:cNvPicPr>
+                      <a:picLocks noChangeAspect="1" noChangeArrowheads="1"/>
+                    </pic:cNvPicPr>
+                  </pic:nvPicPr>
+                  <pic:blipFill>
+                    <a:blip r:embed="rId6">
+                      <a:extLst>
+                        <a:ext uri="{28A0092B-C50C-407E-A947-70E740481C1C}">
+                          <a14:useLocalDpi xmlns:a14="http://schemas.microsoft.com/office/drawing/2010/main" val="0"/>
+                        </a:ext>
+                      </a:extLst>
+                    </a:blip>
+                    <a:srcRect/>
+                    <a:stretch>
+                      <a:fillRect/>
+                    </a:stretch>
+                  </pic:blipFill>
+                  <pic:spPr bwMode="auto">
+                    <a:xfrm>
+                      <a:off x="0" y="0"/>
+                      <a:ext cx="2792095" cy="2667000"/>
+                    </a:xfrm>
+                    <a:prstGeom prst="rect">
+                      <a:avLst/>
+                    </a:prstGeom>
+                    <a:noFill/>
+                    <a:ln>
+                      <a:noFill/>
+                    </a:ln>
+                  </pic:spPr>
+                </pic:pic>
+              </a:graphicData>
+            </a:graphic>
+            <wp14:sizeRelH relativeFrom="margin">
+              <wp14:pctWidth>0</wp14:pctWidth>
+            </wp14:sizeRelH>
+            <wp14:sizeRelV relativeFrom="margin">
+              <wp14:pctHeight>0</wp14:pctHeight>
+            </wp14:sizeRelV>
+          </wp:anchor>
+        </w:drawing>
+      </w:r>
+    </w:p>
+    <w:p>
+      <w:pPr>
+        <w:spacing w:after="0"/>
+        <w:rPr>
+          <w:rFonts w:ascii="Cambria" w:hAnsi="Cambria"/>
+          <w:color w:val="000000" w:themeColor="text1"/>
+          <w:sz w:val="24"/>
+          <w:szCs w:val="24"/>
+        </w:rPr>
+      </w:pPr>
+      <w:r>
+        <w:rPr>
+          <w:rFonts w:ascii="Cambria" w:hAnsi="Cambria"/>
+          <w:noProof/>
+          <w:color w:val="000000" w:themeColor="text1"/>
+          <w:sz w:val="24"/>
+          <w:szCs w:val="24"/>
+        </w:rPr>
+        <w:drawing>
+          <wp:anchor distT="0" distB="0" distL="114300" distR="114300" simplePos="0" relativeHeight="251661312" behindDoc="0" locked="0" layoutInCell="1" allowOverlap="1" wp14:anchorId="01ADB400" wp14:editId="7F39C1ED">
+            <wp:simplePos x="0" y="0"/>
+            <wp:positionH relativeFrom="column">
+              <wp:posOffset>154940</wp:posOffset>
+            </wp:positionH>
+            <wp:positionV relativeFrom="paragraph">
+              <wp:posOffset>1270</wp:posOffset>
+            </wp:positionV>
+            <wp:extent cx="2812190" cy="2686050"/>
+            <wp:effectExtent l="0" t="0" r="7620" b="0"/>
+            <wp:wrapSquare wrapText="bothSides"/>
+            <wp:docPr id="3" name="Imagen 3"/>
+            <wp:cNvGraphicFramePr>
+              <a:graphicFrameLocks xmlns:a="http://schemas.openxmlformats.org/drawingml/2006/main" noChangeAspect="1"/>
+            </wp:cNvGraphicFramePr>
+            <a:graphic xmlns:a="http://schemas.openxmlformats.org/drawingml/2006/main">
+              <a:graphicData uri="http://schemas.openxmlformats.org/drawingml/2006/picture">
+                <pic:pic xmlns:pic="http://schemas.openxmlformats.org/drawingml/2006/picture">
+                  <pic:nvPicPr>
+                    <pic:cNvPr id="0" name="Picture 1"/>
+                    <pic:cNvPicPr>
+                      <a:picLocks noChangeAspect="1" noChangeArrowheads="1"/>
+                    </pic:cNvPicPr>
+                  </pic:nvPicPr>
+                  <pic:blipFill>
+                    <a:blip r:embed="rId7">
+                      <a:extLst>
+                        <a:ext uri="{28A0092B-C50C-407E-A947-70E740481C1C}">
+                          <a14:useLocalDpi xmlns:a14="http://schemas.microsoft.com/office/drawing/2010/main" val="0"/>
+                        </a:ext>
+                      </a:extLst>
+                    </a:blip>
+                    <a:srcRect/>
+                    <a:stretch>
+                      <a:fillRect/>
+                    </a:stretch>
+                  </pic:blipFill>
+                  <pic:spPr bwMode="auto">
+                    <a:xfrm>
+                      <a:off x="0" y="0"/>
+                      <a:ext cx="2812190" cy="2686050"/>
+                    </a:xfrm>
+                    <a:prstGeom prst="rect">
+                      <a:avLst/>
+                    </a:prstGeom>
+                    <a:noFill/>
+                    <a:ln>
+                      <a:noFill/>
+                    </a:ln>
+                  </pic:spPr>
+                </pic:pic>
+              </a:graphicData>
+            </a:graphic>
+          </wp:anchor>
+        </w:drawing>
+      </w:r>
+    </w:p>
+    <w:p>
+      <w:pPr>
+        <w:spacing w:after="0"/>
+        <w:rPr>
+          <w:rFonts w:ascii="Cambria" w:hAnsi="Cambria"/>
+          <w:color w:val="000000" w:themeColor="text1"/>
+          <w:sz w:val="24"/>
+          <w:szCs w:val="24"/>
+        </w:rPr>
+      </w:pPr>
+      <w:r>
+        <w:rPr>
+          <w:rFonts w:ascii="Cambria" w:hAnsi="Cambria"/>
+          <w:noProof/>
+          <w:color w:val="000000" w:themeColor="text1"/>
+          <w:sz w:val="24"/>
+          <w:szCs w:val="24"/>
+        </w:rPr>
+        <w:drawing>
+          <wp:anchor distT="0" distB="0" distL="114300" distR="114300" simplePos="0" relativeHeight="251663360" behindDoc="0" locked="0" layoutInCell="1" allowOverlap="1" wp14:anchorId="1BAE20BE" wp14:editId="7308BBE7">
+            <wp:simplePos x="0" y="0"/>
+            <wp:positionH relativeFrom="margin">
+              <wp:posOffset>109220</wp:posOffset>
+            </wp:positionH>
+            <wp:positionV relativeFrom="paragraph">
+              <wp:posOffset>345440</wp:posOffset>
+            </wp:positionV>
+            <wp:extent cx="2857500" cy="2788285"/>
+            <wp:effectExtent l="0" t="0" r="0" b="0"/>
+            <wp:wrapSquare wrapText="bothSides"/>
+            <wp:docPr id="6" name="Imagen 6"/>
+            <wp:cNvGraphicFramePr>
+              <a:graphicFrameLocks xmlns:a="http://schemas.openxmlformats.org/drawingml/2006/main" noChangeAspect="1"/>
+            </wp:cNvGraphicFramePr>
+            <a:graphic xmlns:a="http://schemas.openxmlformats.org/drawingml/2006/main">
+              <a:graphicData uri="http://schemas.openxmlformats.org/drawingml/2006/picture">
+                <pic:pic xmlns:pic="http://schemas.openxmlformats.org/drawingml/2006/picture">
+                  <pic:nvPicPr>
+                    <pic:cNvPr id="0" name="Picture 4"/>
+                    <pic:cNvPicPr>
+                      <a:picLocks noChangeAspect="1" noChangeArrowheads="1"/>
+                    </pic:cNvPicPr>
+                  </pic:nvPicPr>
+                  <pic:blipFill>
+                    <a:blip r:embed="rId8">
+                      <a:extLst>
+                        <a:ext uri="{28A0092B-C50C-407E-A947-70E740481C1C}">
+                          <a14:useLocalDpi xmlns:a14="http://schemas.microsoft.com/office/drawing/2010/main" val="0"/>
+                        </a:ext>
+                      </a:extLst>
+                    </a:blip>
+                    <a:srcRect/>
+                    <a:stretch>
+                      <a:fillRect/>
+                    </a:stretch>
+                  </pic:blipFill>
+                  <pic:spPr bwMode="auto">
+                    <a:xfrm>
+                      <a:off x="0" y="0"/>
+                      <a:ext cx="2857500" cy="2788285"/>
+                    </a:xfrm>
+                    <a:prstGeom prst="rect">
+                      <a:avLst/>
+                    </a:prstGeom>
+                    <a:noFill/>
+                    <a:ln>
+                      <a:noFill/>
+                    </a:ln>
+                  </pic:spPr>
+                </pic:pic>
+              </a:graphicData>
+            </a:graphic>
+            <wp14:sizeRelH relativeFrom="margin">
+              <wp14:pctWidth>0</wp14:pctWidth>
+            </wp14:sizeRelH>
+            <wp14:sizeRelV relativeFrom="margin">
+              <wp14:pctHeight>0</wp14:pctHeight>
+            </wp14:sizeRelV>
+          </wp:anchor>
+        </w:drawing>
+      </w:r>
+    </w:p>
+    <w:p>
+      <w:pPr>
+        <w:spacing w:after="0"/>
+        <w:rPr>
+          <w:rFonts w:ascii="Cambria" w:hAnsi="Cambria"/>
+          <w:color w:val="000000" w:themeColor="text1"/>
+          <w:sz w:val="24"/>
+          <w:szCs w:val="24"/>
+        </w:rPr>
+      </w:pPr>
+      <w:r>
+        <w:rPr>
+          <w:rFonts w:ascii="Cambria" w:hAnsi="Cambria"/>
+          <w:noProof/>
+          <w:color w:val="000000" w:themeColor="text1"/>
+          <w:sz w:val="24"/>
+          <w:szCs w:val="24"/>
+        </w:rPr>
+        <w:drawing>
+          <wp:anchor distT="0" distB="0" distL="114300" distR="114300" simplePos="0" relativeHeight="251664384" behindDoc="0" locked="0" layoutInCell="1" allowOverlap="1" wp14:anchorId="58DEE857" wp14:editId="528874F1">
+            <wp:simplePos x="0" y="0"/>
+            <wp:positionH relativeFrom="column">
+              <wp:posOffset>3184525</wp:posOffset>
+            </wp:positionH>
+            <wp:positionV relativeFrom="paragraph">
+              <wp:posOffset>190500</wp:posOffset>
+            </wp:positionV>
+            <wp:extent cx="2829560" cy="2762250"/>
+            <wp:effectExtent l="0" t="0" r="8890" b="0"/>
+            <wp:wrapSquare wrapText="bothSides"/>
+            <wp:docPr id="8" name="Imagen 8"/>
+            <wp:cNvGraphicFramePr>
+              <a:graphicFrameLocks xmlns:a="http://schemas.openxmlformats.org/drawingml/2006/main" noChangeAspect="1"/>
+            </wp:cNvGraphicFramePr>
+            <a:graphic xmlns:a="http://schemas.openxmlformats.org/drawingml/2006/main">
+              <a:graphicData uri="http://schemas.openxmlformats.org/drawingml/2006/picture">
+                <pic:pic xmlns:pic="http://schemas.openxmlformats.org/drawingml/2006/picture">
+                  <pic:nvPicPr>
+                    <pic:cNvPr id="0" name="Picture 5"/>
+                    <pic:cNvPicPr>
+                      <a:picLocks noChangeAspect="1" noChangeArrowheads="1"/>
+                    </pic:cNvPicPr>
+                  </pic:nvPicPr>
+                  <pic:blipFill>
+                    <a:blip r:embed="rId9">
+                      <a:extLst>
+                        <a:ext uri="{28A0092B-C50C-407E-A947-70E740481C1C}">
+                          <a14:useLocalDpi xmlns:a14="http://schemas.microsoft.com/office/drawing/2010/main" val="0"/>
+                        </a:ext>
+                      </a:extLst>
+                    </a:blip>
+                    <a:srcRect/>
+                    <a:stretch>
+                      <a:fillRect/>
+                    </a:stretch>
+                  </pic:blipFill>
+                  <pic:spPr bwMode="auto">
+                    <a:xfrm>
+                      <a:off x="0" y="0"/>
+                      <a:ext cx="2829560" cy="2762250"/>
+                    </a:xfrm>
+                    <a:prstGeom prst="rect">
+                      <a:avLst/>
+                    </a:prstGeom>
+                    <a:noFill/>
+                    <a:ln>
+                      <a:noFill/>
+                    </a:ln>
+                  </pic:spPr>
+                </pic:pic>
+              </a:graphicData>
+            </a:graphic>
+            <wp14:sizeRelH relativeFrom="margin">
+              <wp14:pctWidth>0</wp14:pctWidth>
+            </wp14:sizeRelH>
+            <wp14:sizeRelV relativeFrom="margin">
+              <wp14:pctHeight>0</wp14:pctHeight>
+            </wp14:sizeRelV>
+          </wp:anchor>
+        </w:drawing>
+      </w:r>
+    </w:p>
+    <w:p>
+      <w:pPr>
+        <w:spacing w:after="0"/>
+        <w:rPr>
+          <w:rFonts w:ascii="Cambria" w:hAnsi="Cambria"/>
+          <w:color w:val="000000" w:themeColor="text1"/>
+          <w:sz w:val="24"/>
+          <w:szCs w:val="24"/>
+        </w:rPr>
+      </w:pPr>
+    </w:p>
+    <w:p>
+      <w:pPr>
+        <w:spacing w:after="0"/>
+        <w:rPr>
+          <w:rFonts w:ascii="Cambria" w:hAnsi="Cambria"/>
+          <w:color w:val="000000" w:themeColor="text1"/>
+          <w:sz w:val="24"/>
+          <w:szCs w:val="24"/>
+        </w:rPr>
+      </w:pPr>
+    </w:p>
+    <w:p>
+      <w:pPr>
+        <w:spacing w:after="0"/>
+        <w:rPr>
+          <w:rFonts w:ascii="Cambria" w:hAnsi="Cambria"/>
+          <w:color w:val="000000" w:themeColor="text1"/>
+          <w:sz w:val="24"/>
+          <w:szCs w:val="24"/>
+        </w:rPr>
+      </w:pPr>
+    </w:p>
+    <w:p>
+      <w:pPr>
+        <w:spacing w:after="0"/>
+        <w:rPr>
+          <w:rFonts w:ascii="Cambria" w:hAnsi="Cambria"/>
+          <w:color w:val="000000" w:themeColor="text1"/>
+          <w:sz w:val="24"/>
+          <w:szCs w:val="24"/>
+        </w:rPr>
+      </w:pPr>
+    </w:p>
+    <w:p>
+      <w:pPr>
+        <w:spacing w:after="0"/>
+        <w:rPr>
+          <w:rFonts w:ascii="Cambria" w:hAnsi="Cambria"/>
+          <w:color w:val="000000" w:themeColor="text1"/>
+          <w:sz w:val="24"/>
+          <w:szCs w:val="24"/>
+        </w:rPr>
+      </w:pPr>
+    </w:p>
+    <w:p>
+      <w:pPr>
+        <w:spacing w:after="0"/>
+        <w:rPr>
+          <w:rFonts w:ascii="Cambria" w:hAnsi="Cambria"/>
+          <w:color w:val="000000" w:themeColor="text1"/>
+          <w:sz w:val="24"/>
+          <w:szCs w:val="24"/>
+        </w:rPr>
+      </w:pPr>
+    </w:p>
+    <w:p>
+      <w:pPr>
+        <w:spacing w:after="0"/>
+        <w:rPr>
+          <w:rFonts w:ascii="Cambria" w:hAnsi="Cambria"/>
+          <w:color w:val="000000" w:themeColor="text1"/>
+          <w:sz w:val="24"/>
+          <w:szCs w:val="24"/>
+        </w:rPr>
+      </w:pPr>
+    </w:p>
+    <w:p>
+      <w:pPr>
+        <w:spacing w:after="0"/>
+        <w:rPr>
+          <w:rFonts w:ascii="Cambria" w:hAnsi="Cambria"/>
+          <w:color w:val="000000" w:themeColor="text1"/>
+          <w:sz w:val="24"/>
+          <w:szCs w:val="24"/>
+        </w:rPr>
+      </w:pPr>
+    </w:p>
+    <w:p>
+      <w:pPr>
+        <w:spacing w:after="0"/>
+        <w:rPr>
+          <w:rFonts w:ascii="Cambria" w:hAnsi="Cambria"/>
+          <w:color w:val="000000" w:themeColor="text1"/>
+          <w:sz w:val="24"/>
+          <w:szCs w:val="24"/>
+        </w:rPr>
+      </w:pPr>
+    </w:p>
+    <w:p>
+      <w:pPr>
+        <w:spacing w:after="0"/>
+        <w:rPr>
+          <w:rFonts w:ascii="Cambria" w:hAnsi="Cambria"/>
+          <w:color w:val="000000" w:themeColor="text1"/>
+          <w:sz w:val="24"/>
+          <w:szCs w:val="24"/>
+        </w:rPr>
+      </w:pPr>
+    </w:p>
+    <w:p>
+      <w:pPr>
+        <w:spacing w:after="0"/>
+        <w:rPr>
+          <w:rFonts w:ascii="Cambria" w:hAnsi="Cambria"/>
+          <w:color w:val="000000" w:themeColor="text1"/>
+          <w:sz w:val="24"/>
+          <w:szCs w:val="24"/>
+        </w:rPr>
+      </w:pPr>
+    </w:p>
+    <w:p>
+      <w:pPr>
+        <w:spacing w:after="0"/>
+        <w:rPr>
+          <w:rFonts w:ascii="Cambria" w:hAnsi="Cambria"/>
+          <w:color w:val="000000" w:themeColor="text1"/>
+          <w:sz w:val="24"/>
+          <w:szCs w:val="24"/>
+        </w:rPr>
+      </w:pPr>
+    </w:p>
+    <w:p>
+      <w:pPr>
+        <w:spacing w:after="0"/>
+        <w:rPr>
+          <w:rFonts w:ascii="Cambria" w:hAnsi="Cambria"/>
+          <w:color w:val="000000" w:themeColor="text1"/>
+          <w:sz w:val="24"/>
+          <w:szCs w:val="24"/>
+        </w:rPr>
+      </w:pPr>
+    </w:p>
+    <w:p>
+      <w:pPr>
+        <w:spacing w:after="0"/>
+        <w:rPr>
+          <w:rFonts w:ascii="Cambria" w:hAnsi="Cambria"/>
+          <w:color w:val="000000" w:themeColor="text1"/>
+          <w:sz w:val="24"/>
+          <w:szCs w:val="24"/>
+        </w:rPr>
+      </w:pPr>
+    </w:p>
+    <w:p>
+      <w:pPr>
+        <w:spacing w:after="0"/>
+        <w:rPr>
+          <w:rFonts w:ascii="Cambria" w:hAnsi="Cambria"/>
+          <w:color w:val="000000" w:themeColor="text1"/>
+          <w:sz w:val="24"/>
+          <w:szCs w:val="24"/>
+        </w:rPr>
+      </w:pPr>
+    </w:p>
+    <w:p>
+      <w:pPr>
+        <w:pStyle w:val="Prrafodelista"/>
+        <w:numPr>
+          <w:ilvl w:val="0"/>
+          <w:numId w:val="4"/>
+        </w:numPr>
+        <w:spacing w:after="0"/>
+        <w:rPr>
+          <w:rFonts w:ascii="Cambria" w:hAnsi="Cambria"/>
+          <w:color w:val="000000" w:themeColor="text1"/>
+          <w:sz w:val="24"/>
+          <w:szCs w:val="24"/>
+        </w:rPr>
+      </w:pPr>
     </w:p>
     <w:p>
       <w:pPr>

</xml_diff>